<commit_message>
Protokoll Umwandeln in PDF
</commit_message>
<xml_diff>
--- a/sudoku/SYT_Mair_Pitirut.docx
+++ b/sudoku/SYT_Mair_Pitirut.docx
@@ -303,7 +303,7 @@
           <w:r>
             <w:fldChar w:fldCharType="separate"/>
           </w:r>
-          <w:hyperlink w:anchor="_Toc350533738" w:history="1">
+          <w:hyperlink w:anchor="_Toc372232486" w:history="1">
             <w:r>
               <w:rPr>
                 <w:rStyle w:val="Hyperlink"/>
@@ -331,7 +331,7 @@
                 <w:noProof/>
                 <w:webHidden/>
               </w:rPr>
-              <w:instrText xml:space="preserve"> PAGEREF _Toc350533738 \h </w:instrText>
+              <w:instrText xml:space="preserve"> PAGEREF _Toc372232486 \h </w:instrText>
             </w:r>
             <w:r>
               <w:rPr>
@@ -374,13 +374,12 @@
               <w:lang w:eastAsia="de-AT"/>
             </w:rPr>
           </w:pPr>
-          <w:hyperlink w:anchor="_Toc350533739" w:history="1">
+          <w:hyperlink w:anchor="_Toc372232487" w:history="1">
             <w:r>
               <w:rPr>
                 <w:rStyle w:val="Hyperlink"/>
                 <w:i/>
                 <w:noProof/>
-                <w:shd w:val="clear" w:color="auto" w:fill="FFFFFF"/>
               </w:rPr>
               <w:t>Arbeitsschritte:</w:t>
             </w:r>
@@ -403,7 +402,7 @@
                 <w:noProof/>
                 <w:webHidden/>
               </w:rPr>
-              <w:instrText xml:space="preserve"> PAGEREF _Toc350533739 \h </w:instrText>
+              <w:instrText xml:space="preserve"> PAGEREF _Toc372232487 \h </w:instrText>
             </w:r>
             <w:r>
               <w:rPr>
@@ -423,7 +422,7 @@
                 <w:noProof/>
                 <w:webHidden/>
               </w:rPr>
-              <w:t>2</w:t>
+              <w:t>3</w:t>
             </w:r>
             <w:r>
               <w:rPr>
@@ -446,7 +445,7 @@
               <w:lang w:eastAsia="de-AT"/>
             </w:rPr>
           </w:pPr>
-          <w:hyperlink w:anchor="_Toc350533740" w:history="1">
+          <w:hyperlink w:anchor="_Toc372232488" w:history="1">
             <w:r>
               <w:rPr>
                 <w:rStyle w:val="Hyperlink"/>
@@ -474,7 +473,7 @@
                 <w:noProof/>
                 <w:webHidden/>
               </w:rPr>
-              <w:instrText xml:space="preserve"> PAGEREF _Toc350533740 \h </w:instrText>
+              <w:instrText xml:space="preserve"> PAGEREF _Toc372232488 \h </w:instrText>
             </w:r>
             <w:r>
               <w:rPr>
@@ -494,7 +493,7 @@
                 <w:noProof/>
                 <w:webHidden/>
               </w:rPr>
-              <w:t>2</w:t>
+              <w:t>3</w:t>
             </w:r>
             <w:r>
               <w:rPr>
@@ -517,7 +516,7 @@
               <w:lang w:eastAsia="de-AT"/>
             </w:rPr>
           </w:pPr>
-          <w:hyperlink w:anchor="_Toc350533741" w:history="1">
+          <w:hyperlink w:anchor="_Toc372232489" w:history="1">
             <w:r>
               <w:rPr>
                 <w:rStyle w:val="Hyperlink"/>
@@ -546,7 +545,7 @@
                 <w:noProof/>
                 <w:webHidden/>
               </w:rPr>
-              <w:instrText xml:space="preserve"> PAGEREF _Toc350533741 \h </w:instrText>
+              <w:instrText xml:space="preserve"> PAGEREF _Toc372232489 \h </w:instrText>
             </w:r>
             <w:r>
               <w:rPr>
@@ -589,14 +588,14 @@
               <w:lang w:eastAsia="de-AT"/>
             </w:rPr>
           </w:pPr>
-          <w:hyperlink w:anchor="_Toc350533742" w:history="1">
+          <w:hyperlink w:anchor="_Toc372232490" w:history="1">
             <w:r>
               <w:rPr>
                 <w:rStyle w:val="Hyperlink"/>
                 <w:i/>
                 <w:noProof/>
               </w:rPr>
-              <w:t>Designüberlegung:</w:t>
+              <w:t>Arbeitsdurchführung:</w:t>
             </w:r>
             <w:r>
               <w:rPr>
@@ -617,7 +616,7 @@
                 <w:noProof/>
                 <w:webHidden/>
               </w:rPr>
-              <w:instrText xml:space="preserve"> PAGEREF _Toc350533742 \h </w:instrText>
+              <w:instrText xml:space="preserve"> PAGEREF _Toc372232490 \h </w:instrText>
             </w:r>
             <w:r>
               <w:rPr>
@@ -660,14 +659,14 @@
               <w:lang w:eastAsia="de-AT"/>
             </w:rPr>
           </w:pPr>
-          <w:hyperlink w:anchor="_Toc350533743" w:history="1">
+          <w:hyperlink w:anchor="_Toc372232491" w:history="1">
             <w:r>
               <w:rPr>
                 <w:rStyle w:val="Hyperlink"/>
                 <w:i/>
                 <w:noProof/>
               </w:rPr>
-              <w:t>Arbeitsdurchführung:</w:t>
+              <w:t>Technologiebeschreibung:</w:t>
             </w:r>
             <w:r>
               <w:rPr>
@@ -688,7 +687,7 @@
                 <w:noProof/>
                 <w:webHidden/>
               </w:rPr>
-              <w:instrText xml:space="preserve"> PAGEREF _Toc350533743 \h </w:instrText>
+              <w:instrText xml:space="preserve"> PAGEREF _Toc372232491 \h </w:instrText>
             </w:r>
             <w:r>
               <w:rPr>
@@ -731,14 +730,14 @@
               <w:lang w:eastAsia="de-AT"/>
             </w:rPr>
           </w:pPr>
-          <w:hyperlink w:anchor="_Toc350533744" w:history="1">
+          <w:hyperlink w:anchor="_Toc372232492" w:history="1">
             <w:r>
               <w:rPr>
                 <w:rStyle w:val="Hyperlink"/>
                 <w:i/>
                 <w:noProof/>
               </w:rPr>
-              <w:t>Technologienbeschreibung:</w:t>
+              <w:t>Testdurchläufe:</w:t>
             </w:r>
             <w:r>
               <w:rPr>
@@ -759,7 +758,7 @@
                 <w:noProof/>
                 <w:webHidden/>
               </w:rPr>
-              <w:instrText xml:space="preserve"> PAGEREF _Toc350533744 \h </w:instrText>
+              <w:instrText xml:space="preserve"> PAGEREF _Toc372232492 \h </w:instrText>
             </w:r>
             <w:r>
               <w:rPr>
@@ -802,15 +801,14 @@
               <w:lang w:eastAsia="de-AT"/>
             </w:rPr>
           </w:pPr>
-          <w:hyperlink w:anchor="_Toc350533745" w:history="1">
+          <w:hyperlink w:anchor="_Toc372232493" w:history="1">
             <w:r>
               <w:rPr>
                 <w:rStyle w:val="Hyperlink"/>
                 <w:i/>
-                <w:iCs/>
-                <w:noProof/>
-              </w:rPr>
-              <w:t>Testdurchläufe:</w:t>
+                <w:noProof/>
+              </w:rPr>
+              <w:t>Quellenangaben:</w:t>
             </w:r>
             <w:r>
               <w:rPr>
@@ -831,7 +829,7 @@
                 <w:noProof/>
                 <w:webHidden/>
               </w:rPr>
-              <w:instrText xml:space="preserve"> PAGEREF _Toc350533745 \h </w:instrText>
+              <w:instrText xml:space="preserve"> PAGEREF _Toc372232493 \h </w:instrText>
             </w:r>
             <w:r>
               <w:rPr>
@@ -851,78 +849,7 @@
                 <w:noProof/>
                 <w:webHidden/>
               </w:rPr>
-              <w:t>4</w:t>
-            </w:r>
-            <w:r>
-              <w:rPr>
-                <w:noProof/>
-                <w:webHidden/>
-              </w:rPr>
-              <w:fldChar w:fldCharType="end"/>
-            </w:r>
-          </w:hyperlink>
-        </w:p>
-        <w:p>
-          <w:pPr>
-            <w:pStyle w:val="Verzeichnis2"/>
-            <w:tabs>
-              <w:tab w:val="right" w:leader="dot" w:pos="9062"/>
-            </w:tabs>
-            <w:rPr>
-              <w:rFonts w:eastAsiaTheme="minorEastAsia"/>
-              <w:noProof/>
-              <w:lang w:eastAsia="de-AT"/>
-            </w:rPr>
-          </w:pPr>
-          <w:hyperlink w:anchor="_Toc350533746" w:history="1">
-            <w:r>
-              <w:rPr>
-                <w:rStyle w:val="Hyperlink"/>
-                <w:i/>
-                <w:noProof/>
-              </w:rPr>
-              <w:t>Quellenangaben:</w:t>
-            </w:r>
-            <w:r>
-              <w:rPr>
-                <w:noProof/>
-                <w:webHidden/>
-              </w:rPr>
-              <w:tab/>
-            </w:r>
-            <w:r>
-              <w:rPr>
-                <w:noProof/>
-                <w:webHidden/>
-              </w:rPr>
-              <w:fldChar w:fldCharType="begin"/>
-            </w:r>
-            <w:r>
-              <w:rPr>
-                <w:noProof/>
-                <w:webHidden/>
-              </w:rPr>
-              <w:instrText xml:space="preserve"> PAGEREF _Toc350533746 \h </w:instrText>
-            </w:r>
-            <w:r>
-              <w:rPr>
-                <w:noProof/>
-                <w:webHidden/>
-              </w:rPr>
-            </w:r>
-            <w:r>
-              <w:rPr>
-                <w:noProof/>
-                <w:webHidden/>
-              </w:rPr>
-              <w:fldChar w:fldCharType="separate"/>
-            </w:r>
-            <w:r>
-              <w:rPr>
-                <w:noProof/>
-                <w:webHidden/>
-              </w:rPr>
-              <w:t>4</w:t>
+              <w:t>5</w:t>
             </w:r>
             <w:r>
               <w:rPr>
@@ -963,6 +890,7 @@
           <w:u w:val="single"/>
         </w:rPr>
       </w:pPr>
+      <w:bookmarkStart w:id="0" w:name="_Toc372232486"/>
       <w:r>
         <w:rPr>
           <w:i/>
@@ -971,35 +899,27 @@
         <w:lastRenderedPageBreak/>
         <w:t>Aufgabenstellung:</w:t>
       </w:r>
+      <w:bookmarkEnd w:id="0"/>
     </w:p>
     <w:p/>
     <w:p>
       <w:pPr>
-        <w:pStyle w:val="berschrift2"/>
-        <w:shd w:val="clear" w:color="auto" w:fill="FFFFFF"/>
-        <w:spacing w:before="45" w:after="30"/>
-        <w:rPr>
-          <w:rFonts w:ascii="Verdana" w:hAnsi="Verdana"/>
-          <w:b w:val="0"/>
-          <w:bCs w:val="0"/>
-          <w:caps/>
-          <w:color w:val="0086B8"/>
-          <w:sz w:val="27"/>
-          <w:szCs w:val="27"/>
-        </w:rPr>
-      </w:pPr>
-      <w:r>
-        <w:rPr>
-          <w:rFonts w:ascii="Verdana" w:hAnsi="Verdana"/>
-          <w:b w:val="0"/>
-          <w:bCs w:val="0"/>
-          <w:caps/>
-          <w:color w:val="0086B8"/>
-          <w:sz w:val="27"/>
-          <w:szCs w:val="27"/>
+        <w:rPr>
+          <w:b/>
+          <w:bCs/>
+          <w:sz w:val="40"/>
+          <w:szCs w:val="40"/>
+        </w:rPr>
+      </w:pPr>
+      <w:bookmarkStart w:id="1" w:name="_Toc372232478"/>
+      <w:r>
+        <w:rPr>
+          <w:sz w:val="40"/>
+          <w:szCs w:val="40"/>
         </w:rPr>
         <w:t>SYT-INDINF-06 "SUDOKU"</w:t>
       </w:r>
+      <w:bookmarkEnd w:id="1"/>
     </w:p>
     <w:p>
       <w:pPr>
@@ -1512,6 +1432,7 @@
           <w:u w:val="single"/>
         </w:rPr>
       </w:pPr>
+      <w:bookmarkStart w:id="2" w:name="_Toc372232487"/>
       <w:r>
         <w:rPr>
           <w:i/>
@@ -1520,6 +1441,7 @@
         <w:lastRenderedPageBreak/>
         <w:t>Arbeitsschritte:</w:t>
       </w:r>
+      <w:bookmarkEnd w:id="2"/>
     </w:p>
     <w:p>
       <w:pPr>
@@ -1589,6 +1511,7 @@
           <w:u w:val="single"/>
         </w:rPr>
       </w:pPr>
+      <w:bookmarkStart w:id="3" w:name="_Toc372232488"/>
       <w:r>
         <w:rPr>
           <w:i/>
@@ -1596,6 +1519,7 @@
         </w:rPr>
         <w:t>Arbeitsaufteilung:</w:t>
       </w:r>
+      <w:bookmarkEnd w:id="3"/>
     </w:p>
     <w:tbl>
       <w:tblPr>
@@ -1905,7 +1829,7 @@
           <w:shd w:val="clear" w:color="auto" w:fill="FFFFFF"/>
         </w:rPr>
       </w:pPr>
-      <w:bookmarkStart w:id="0" w:name="_Toc350533741"/>
+      <w:bookmarkStart w:id="4" w:name="_Toc372232489"/>
       <w:r>
         <w:rPr>
           <w:i/>
@@ -1914,7 +1838,7 @@
         </w:rPr>
         <w:t>Zeitaufwand:</w:t>
       </w:r>
-      <w:bookmarkEnd w:id="0"/>
+      <w:bookmarkEnd w:id="4"/>
     </w:p>
     <w:tbl>
       <w:tblPr>
@@ -2399,6 +2323,7 @@
           <w:u w:val="single"/>
         </w:rPr>
       </w:pPr>
+      <w:bookmarkStart w:id="5" w:name="_Toc372232490"/>
       <w:r>
         <w:rPr>
           <w:i/>
@@ -2406,6 +2331,7 @@
         </w:rPr>
         <w:t>Arbeitsdurchführung:</w:t>
       </w:r>
+      <w:bookmarkEnd w:id="5"/>
     </w:p>
     <w:p>
       <w:pPr>
@@ -2521,6 +2447,7 @@
           <w:u w:val="single"/>
         </w:rPr>
       </w:pPr>
+      <w:bookmarkStart w:id="6" w:name="_Toc372232491"/>
       <w:r>
         <w:rPr>
           <w:i/>
@@ -2529,6 +2456,7 @@
         <w:lastRenderedPageBreak/>
         <w:t>Technologiebeschreibung:</w:t>
       </w:r>
+      <w:bookmarkEnd w:id="6"/>
     </w:p>
     <w:p>
       <w:pPr>
@@ -2634,6 +2562,7 @@
           <w:u w:val="single"/>
         </w:rPr>
       </w:pPr>
+      <w:bookmarkStart w:id="7" w:name="_Toc372232492"/>
       <w:r>
         <w:rPr>
           <w:i/>
@@ -2641,8 +2570,12 @@
         </w:rPr>
         <w:t>Testdurchläufe:</w:t>
       </w:r>
-    </w:p>
-    <w:p>
+      <w:bookmarkEnd w:id="7"/>
+    </w:p>
+    <w:p>
+      <w:r>
+        <w:t>Da eine Unbekannte Fehlermeldung auftritt keine Möglichkeit Testfälle durchzuführen.</w:t>
+      </w:r>
       <w:r>
         <w:br w:type="page"/>
       </w:r>
@@ -2655,6 +2588,7 @@
           <w:u w:val="single"/>
         </w:rPr>
       </w:pPr>
+      <w:bookmarkStart w:id="8" w:name="_Toc372232493"/>
       <w:r>
         <w:rPr>
           <w:i/>
@@ -2663,6 +2597,7 @@
         <w:lastRenderedPageBreak/>
         <w:t>Quellenangaben:</w:t>
       </w:r>
+      <w:bookmarkEnd w:id="8"/>
     </w:p>
     <w:p>
       <w:pPr>
@@ -2843,7 +2778,7 @@
           <w:rFonts w:asciiTheme="majorHAnsi" w:hAnsiTheme="majorHAnsi"/>
           <w:noProof/>
         </w:rPr>
-        <w:t>5</w:t>
+        <w:t>1</w:t>
       </w:r>
     </w:fldSimple>
   </w:p>
@@ -4135,317 +4070,6 @@
     </w:rPr>
   </w:style>
 </w:styles>
-</file>
-
-<file path=word/glossary/document.xml><?xml version="1.0" encoding="utf-8"?>
-<w:glossaryDocument xmlns:ve="http://schemas.openxmlformats.org/markup-compatibility/2006" xmlns:o="urn:schemas-microsoft-com:office:office" xmlns:r="http://schemas.openxmlformats.org/officeDocument/2006/relationships" xmlns:m="http://schemas.openxmlformats.org/officeDocument/2006/math" xmlns:v="urn:schemas-microsoft-com:vml" xmlns:wp="http://schemas.openxmlformats.org/drawingml/2006/wordprocessingDrawing" xmlns:w10="urn:schemas-microsoft-com:office:word" xmlns:w="http://schemas.openxmlformats.org/wordprocessingml/2006/main" xmlns:wne="http://schemas.microsoft.com/office/word/2006/wordml">
-  <w:docParts/>
-</w:glossaryDocument>
-</file>
-
-<file path=word/glossary/fontTable.xml><?xml version="1.0" encoding="utf-8"?>
-<w:fonts xmlns:r="http://schemas.openxmlformats.org/officeDocument/2006/relationships" xmlns:w="http://schemas.openxmlformats.org/wordprocessingml/2006/main">
-  <w:font w:name="Symbol">
-    <w:panose1 w:val="05050102010706020507"/>
-    <w:charset w:val="02"/>
-    <w:family w:val="roman"/>
-    <w:pitch w:val="variable"/>
-    <w:sig w:usb0="00000000" w:usb1="10000000" w:usb2="00000000" w:usb3="00000000" w:csb0="80000000" w:csb1="00000000"/>
-  </w:font>
-  <w:font w:name="Times New Roman">
-    <w:panose1 w:val="02020603050405020304"/>
-    <w:charset w:val="00"/>
-    <w:family w:val="roman"/>
-    <w:pitch w:val="variable"/>
-    <w:sig w:usb0="E0002AFF" w:usb1="C0007841" w:usb2="00000009" w:usb3="00000000" w:csb0="000001FF" w:csb1="00000000"/>
-  </w:font>
-  <w:font w:name="Courier New">
-    <w:panose1 w:val="02070309020205020404"/>
-    <w:charset w:val="00"/>
-    <w:family w:val="modern"/>
-    <w:pitch w:val="fixed"/>
-    <w:sig w:usb0="E0002AFF" w:usb1="C0007843" w:usb2="00000009" w:usb3="00000000" w:csb0="000001FF" w:csb1="00000000"/>
-  </w:font>
-  <w:font w:name="Wingdings">
-    <w:panose1 w:val="05000000000000000000"/>
-    <w:charset w:val="02"/>
-    <w:family w:val="auto"/>
-    <w:pitch w:val="variable"/>
-    <w:sig w:usb0="00000000" w:usb1="10000000" w:usb2="00000000" w:usb3="00000000" w:csb0="80000000" w:csb1="00000000"/>
-  </w:font>
-  <w:font w:name="Calibri">
-    <w:panose1 w:val="020F0502020204030204"/>
-    <w:charset w:val="00"/>
-    <w:family w:val="swiss"/>
-    <w:pitch w:val="variable"/>
-    <w:sig w:usb0="E00002FF" w:usb1="4000ACFF" w:usb2="00000001" w:usb3="00000000" w:csb0="0000019F" w:csb1="00000000"/>
-  </w:font>
-  <w:font w:name="Cambria">
-    <w:panose1 w:val="02040503050406030204"/>
-    <w:charset w:val="00"/>
-    <w:family w:val="roman"/>
-    <w:pitch w:val="variable"/>
-    <w:sig w:usb0="E00002FF" w:usb1="400004FF" w:usb2="00000000" w:usb3="00000000" w:csb0="0000019F" w:csb1="00000000"/>
-  </w:font>
-  <w:font w:name="Tahoma">
-    <w:panose1 w:val="020B0604030504040204"/>
-    <w:charset w:val="00"/>
-    <w:family w:val="swiss"/>
-    <w:notTrueType/>
-    <w:pitch w:val="variable"/>
-    <w:sig w:usb0="00000003" w:usb1="00000000" w:usb2="00000000" w:usb3="00000000" w:csb0="00000001" w:csb1="00000000"/>
-  </w:font>
-  <w:font w:name="Verdana">
-    <w:panose1 w:val="020B0604030504040204"/>
-    <w:charset w:val="00"/>
-    <w:family w:val="swiss"/>
-    <w:pitch w:val="variable"/>
-    <w:sig w:usb0="A10006FF" w:usb1="4000205B" w:usb2="00000010" w:usb3="00000000" w:csb0="0000019F" w:csb1="00000000"/>
-  </w:font>
-</w:fonts>
-</file>
-
-<file path=word/glossary/settings.xml><?xml version="1.0" encoding="utf-8"?>
-<w:settings xmlns:o="urn:schemas-microsoft-com:office:office" xmlns:r="http://schemas.openxmlformats.org/officeDocument/2006/relationships" xmlns:m="http://schemas.openxmlformats.org/officeDocument/2006/math" xmlns:v="urn:schemas-microsoft-com:vml" xmlns:w10="urn:schemas-microsoft-com:office:word" xmlns:w="http://schemas.openxmlformats.org/wordprocessingml/2006/main" xmlns:sl="http://schemas.openxmlformats.org/schemaLibrary/2006/main">
-  <w:view w:val="normal"/>
-  <w:defaultTabStop w:val="708"/>
-  <w:hyphenationZone w:val="425"/>
-  <w:characterSpacingControl w:val="doNotCompress"/>
-  <w:compat>
-    <w:useFELayout/>
-  </w:compat>
-  <w:rsids>
-    <w:rsidRoot w:val="00DF0138"/>
-    <w:rsid w:val="00B30948"/>
-    <w:rsid w:val="00DF0138"/>
-  </w:rsids>
-  <m:mathPr>
-    <m:mathFont m:val="Cambria Math"/>
-    <m:brkBin m:val="before"/>
-    <m:brkBinSub m:val="--"/>
-    <m:smallFrac m:val="off"/>
-    <m:dispDef/>
-    <m:lMargin m:val="0"/>
-    <m:rMargin m:val="0"/>
-    <m:defJc m:val="centerGroup"/>
-    <m:wrapIndent m:val="1440"/>
-    <m:intLim m:val="subSup"/>
-    <m:naryLim m:val="undOvr"/>
-  </m:mathPr>
-  <w:themeFontLang w:val="de-AT"/>
-  <w:clrSchemeMapping w:bg1="light1" w:t1="dark1" w:bg2="light2" w:t2="dark2" w:accent1="accent1" w:accent2="accent2" w:accent3="accent3" w:accent4="accent4" w:accent5="accent5" w:accent6="accent6" w:hyperlink="hyperlink" w:followedHyperlink="followedHyperlink"/>
-  <w:decimalSymbol w:val=","/>
-  <w:listSeparator w:val=";"/>
-</w:settings>
-</file>
-
-<file path=word/glossary/styles.xml><?xml version="1.0" encoding="utf-8"?>
-<w:styles xmlns:r="http://schemas.openxmlformats.org/officeDocument/2006/relationships" xmlns:w="http://schemas.openxmlformats.org/wordprocessingml/2006/main">
-  <w:docDefaults>
-    <w:rPrDefault>
-      <w:rPr>
-        <w:rFonts w:asciiTheme="minorHAnsi" w:eastAsiaTheme="minorEastAsia" w:hAnsiTheme="minorHAnsi" w:cstheme="minorBidi"/>
-        <w:sz w:val="22"/>
-        <w:szCs w:val="22"/>
-        <w:lang w:val="de-AT" w:eastAsia="de-AT" w:bidi="ar-SA"/>
-      </w:rPr>
-    </w:rPrDefault>
-    <w:pPrDefault>
-      <w:pPr>
-        <w:spacing w:after="200" w:line="276" w:lineRule="auto"/>
-      </w:pPr>
-    </w:pPrDefault>
-  </w:docDefaults>
-  <w:latentStyles w:defLockedState="0" w:defUIPriority="99" w:defSemiHidden="1" w:defUnhideWhenUsed="1" w:defQFormat="0" w:count="267">
-    <w:lsdException w:name="Normal" w:semiHidden="0" w:uiPriority="0" w:unhideWhenUsed="0" w:qFormat="1"/>
-    <w:lsdException w:name="heading 1" w:semiHidden="0" w:uiPriority="9" w:unhideWhenUsed="0" w:qFormat="1"/>
-    <w:lsdException w:name="heading 2" w:uiPriority="9" w:qFormat="1"/>
-    <w:lsdException w:name="heading 3" w:uiPriority="9" w:qFormat="1"/>
-    <w:lsdException w:name="heading 4" w:uiPriority="9" w:qFormat="1"/>
-    <w:lsdException w:name="heading 5" w:uiPriority="9" w:qFormat="1"/>
-    <w:lsdException w:name="heading 6" w:uiPriority="9" w:qFormat="1"/>
-    <w:lsdException w:name="heading 7" w:uiPriority="9" w:qFormat="1"/>
-    <w:lsdException w:name="heading 8" w:uiPriority="9" w:qFormat="1"/>
-    <w:lsdException w:name="heading 9" w:uiPriority="9" w:qFormat="1"/>
-    <w:lsdException w:name="toc 1" w:uiPriority="39"/>
-    <w:lsdException w:name="toc 2" w:uiPriority="39"/>
-    <w:lsdException w:name="toc 3" w:uiPriority="39"/>
-    <w:lsdException w:name="toc 4" w:uiPriority="39"/>
-    <w:lsdException w:name="toc 5" w:uiPriority="39"/>
-    <w:lsdException w:name="toc 6" w:uiPriority="39"/>
-    <w:lsdException w:name="toc 7" w:uiPriority="39"/>
-    <w:lsdException w:name="toc 8" w:uiPriority="39"/>
-    <w:lsdException w:name="toc 9" w:uiPriority="39"/>
-    <w:lsdException w:name="caption" w:uiPriority="35" w:qFormat="1"/>
-    <w:lsdException w:name="Title" w:semiHidden="0" w:uiPriority="10" w:unhideWhenUsed="0" w:qFormat="1"/>
-    <w:lsdException w:name="Default Paragraph Font" w:uiPriority="1"/>
-    <w:lsdException w:name="Subtitle" w:semiHidden="0" w:uiPriority="11" w:unhideWhenUsed="0" w:qFormat="1"/>
-    <w:lsdException w:name="Strong" w:semiHidden="0" w:uiPriority="22" w:unhideWhenUsed="0" w:qFormat="1"/>
-    <w:lsdException w:name="Emphasis" w:semiHidden="0" w:uiPriority="20" w:unhideWhenUsed="0" w:qFormat="1"/>
-    <w:lsdException w:name="Table Grid" w:semiHidden="0" w:uiPriority="59" w:unhideWhenUsed="0"/>
-    <w:lsdException w:name="Placeholder Text" w:unhideWhenUsed="0"/>
-    <w:lsdException w:name="No Spacing" w:semiHidden="0" w:uiPriority="1" w:unhideWhenUsed="0" w:qFormat="1"/>
-    <w:lsdException w:name="Light Shading" w:semiHidden="0" w:uiPriority="60" w:unhideWhenUsed="0"/>
-    <w:lsdException w:name="Light List" w:semiHidden="0" w:uiPriority="61" w:unhideWhenUsed="0"/>
-    <w:lsdException w:name="Light Grid" w:semiHidden="0" w:uiPriority="62" w:unhideWhenUsed="0"/>
-    <w:lsdException w:name="Medium Shading 1" w:semiHidden="0" w:uiPriority="63" w:unhideWhenUsed="0"/>
-    <w:lsdException w:name="Medium Shading 2" w:semiHidden="0" w:uiPriority="64" w:unhideWhenUsed="0"/>
-    <w:lsdException w:name="Medium List 1" w:semiHidden="0" w:uiPriority="65" w:unhideWhenUsed="0"/>
-    <w:lsdException w:name="Medium List 2" w:semiHidden="0" w:uiPriority="66" w:unhideWhenUsed="0"/>
-    <w:lsdException w:name="Medium Grid 1" w:semiHidden="0" w:uiPriority="67" w:unhideWhenUsed="0"/>
-    <w:lsdException w:name="Medium Grid 2" w:semiHidden="0" w:uiPriority="68" w:unhideWhenUsed="0"/>
-    <w:lsdException w:name="Medium Grid 3" w:semiHidden="0" w:uiPriority="69" w:unhideWhenUsed="0"/>
-    <w:lsdException w:name="Dark List" w:semiHidden="0" w:uiPriority="70" w:unhideWhenUsed="0"/>
-    <w:lsdException w:name="Colorful Shading" w:semiHidden="0" w:uiPriority="71" w:unhideWhenUsed="0"/>
-    <w:lsdException w:name="Colorful List" w:semiHidden="0" w:uiPriority="72" w:unhideWhenUsed="0"/>
-    <w:lsdException w:name="Colorful Grid" w:semiHidden="0" w:uiPriority="73" w:unhideWhenUsed="0"/>
-    <w:lsdException w:name="Light Shading Accent 1" w:semiHidden="0" w:uiPriority="60" w:unhideWhenUsed="0"/>
-    <w:lsdException w:name="Light List Accent 1" w:semiHidden="0" w:uiPriority="61" w:unhideWhenUsed="0"/>
-    <w:lsdException w:name="Light Grid Accent 1" w:semiHidden="0" w:uiPriority="62" w:unhideWhenUsed="0"/>
-    <w:lsdException w:name="Medium Shading 1 Accent 1" w:semiHidden="0" w:uiPriority="63" w:unhideWhenUsed="0"/>
-    <w:lsdException w:name="Medium Shading 2 Accent 1" w:semiHidden="0" w:uiPriority="64" w:unhideWhenUsed="0"/>
-    <w:lsdException w:name="Medium List 1 Accent 1" w:semiHidden="0" w:uiPriority="65" w:unhideWhenUsed="0"/>
-    <w:lsdException w:name="Revision" w:unhideWhenUsed="0"/>
-    <w:lsdException w:name="List Paragraph" w:semiHidden="0" w:uiPriority="34" w:unhideWhenUsed="0" w:qFormat="1"/>
-    <w:lsdException w:name="Quote" w:semiHidden="0" w:uiPriority="29" w:unhideWhenUsed="0" w:qFormat="1"/>
-    <w:lsdException w:name="Intense Quote" w:semiHidden="0" w:uiPriority="30" w:unhideWhenUsed="0" w:qFormat="1"/>
-    <w:lsdException w:name="Medium List 2 Accent 1" w:semiHidden="0" w:uiPriority="66" w:unhideWhenUsed="0"/>
-    <w:lsdException w:name="Medium Grid 1 Accent 1" w:semiHidden="0" w:uiPriority="67" w:unhideWhenUsed="0"/>
-    <w:lsdException w:name="Medium Grid 2 Accent 1" w:semiHidden="0" w:uiPriority="68" w:unhideWhenUsed="0"/>
-    <w:lsdException w:name="Medium Grid 3 Accent 1" w:semiHidden="0" w:uiPriority="69" w:unhideWhenUsed="0"/>
-    <w:lsdException w:name="Dark List Accent 1" w:semiHidden="0" w:uiPriority="70" w:unhideWhenUsed="0"/>
-    <w:lsdException w:name="Colorful Shading Accent 1" w:semiHidden="0" w:uiPriority="71" w:unhideWhenUsed="0"/>
-    <w:lsdException w:name="Colorful List Accent 1" w:semiHidden="0" w:uiPriority="72" w:unhideWhenUsed="0"/>
-    <w:lsdException w:name="Colorful Grid Accent 1" w:semiHidden="0" w:uiPriority="73" w:unhideWhenUsed="0"/>
-    <w:lsdException w:name="Light Shading Accent 2" w:semiHidden="0" w:uiPriority="60" w:unhideWhenUsed="0"/>
-    <w:lsdException w:name="Light List Accent 2" w:semiHidden="0" w:uiPriority="61" w:unhideWhenUsed="0"/>
-    <w:lsdException w:name="Light Grid Accent 2" w:semiHidden="0" w:uiPriority="62" w:unhideWhenUsed="0"/>
-    <w:lsdException w:name="Medium Shading 1 Accent 2" w:semiHidden="0" w:uiPriority="63" w:unhideWhenUsed="0"/>
-    <w:lsdException w:name="Medium Shading 2 Accent 2" w:semiHidden="0" w:uiPriority="64" w:unhideWhenUsed="0"/>
-    <w:lsdException w:name="Medium List 1 Accent 2" w:semiHidden="0" w:uiPriority="65" w:unhideWhenUsed="0"/>
-    <w:lsdException w:name="Medium List 2 Accent 2" w:semiHidden="0" w:uiPriority="66" w:unhideWhenUsed="0"/>
-    <w:lsdException w:name="Medium Grid 1 Accent 2" w:semiHidden="0" w:uiPriority="67" w:unhideWhenUsed="0"/>
-    <w:lsdException w:name="Medium Grid 2 Accent 2" w:semiHidden="0" w:uiPriority="68" w:unhideWhenUsed="0"/>
-    <w:lsdException w:name="Medium Grid 3 Accent 2" w:semiHidden="0" w:uiPriority="69" w:unhideWhenUsed="0"/>
-    <w:lsdException w:name="Dark List Accent 2" w:semiHidden="0" w:uiPriority="70" w:unhideWhenUsed="0"/>
-    <w:lsdException w:name="Colorful Shading Accent 2" w:semiHidden="0" w:uiPriority="71" w:unhideWhenUsed="0"/>
-    <w:lsdException w:name="Colorful List Accent 2" w:semiHidden="0" w:uiPriority="72" w:unhideWhenUsed="0"/>
-    <w:lsdException w:name="Colorful Grid Accent 2" w:semiHidden="0" w:uiPriority="73" w:unhideWhenUsed="0"/>
-    <w:lsdException w:name="Light Shading Accent 3" w:semiHidden="0" w:uiPriority="60" w:unhideWhenUsed="0"/>
-    <w:lsdException w:name="Light List Accent 3" w:semiHidden="0" w:uiPriority="61" w:unhideWhenUsed="0"/>
-    <w:lsdException w:name="Light Grid Accent 3" w:semiHidden="0" w:uiPriority="62" w:unhideWhenUsed="0"/>
-    <w:lsdException w:name="Medium Shading 1 Accent 3" w:semiHidden="0" w:uiPriority="63" w:unhideWhenUsed="0"/>
-    <w:lsdException w:name="Medium Shading 2 Accent 3" w:semiHidden="0" w:uiPriority="64" w:unhideWhenUsed="0"/>
-    <w:lsdException w:name="Medium List 1 Accent 3" w:semiHidden="0" w:uiPriority="65" w:unhideWhenUsed="0"/>
-    <w:lsdException w:name="Medium List 2 Accent 3" w:semiHidden="0" w:uiPriority="66" w:unhideWhenUsed="0"/>
-    <w:lsdException w:name="Medium Grid 1 Accent 3" w:semiHidden="0" w:uiPriority="67" w:unhideWhenUsed="0"/>
-    <w:lsdException w:name="Medium Grid 2 Accent 3" w:semiHidden="0" w:uiPriority="68" w:unhideWhenUsed="0"/>
-    <w:lsdException w:name="Medium Grid 3 Accent 3" w:semiHidden="0" w:uiPriority="69" w:unhideWhenUsed="0"/>
-    <w:lsdException w:name="Dark List Accent 3" w:semiHidden="0" w:uiPriority="70" w:unhideWhenUsed="0"/>
-    <w:lsdException w:name="Colorful Shading Accent 3" w:semiHidden="0" w:uiPriority="71" w:unhideWhenUsed="0"/>
-    <w:lsdException w:name="Colorful List Accent 3" w:semiHidden="0" w:uiPriority="72" w:unhideWhenUsed="0"/>
-    <w:lsdException w:name="Colorful Grid Accent 3" w:semiHidden="0" w:uiPriority="73" w:unhideWhenUsed="0"/>
-    <w:lsdException w:name="Light Shading Accent 4" w:semiHidden="0" w:uiPriority="60" w:unhideWhenUsed="0"/>
-    <w:lsdException w:name="Light List Accent 4" w:semiHidden="0" w:uiPriority="61" w:unhideWhenUsed="0"/>
-    <w:lsdException w:name="Light Grid Accent 4" w:semiHidden="0" w:uiPriority="62" w:unhideWhenUsed="0"/>
-    <w:lsdException w:name="Medium Shading 1 Accent 4" w:semiHidden="0" w:uiPriority="63" w:unhideWhenUsed="0"/>
-    <w:lsdException w:name="Medium Shading 2 Accent 4" w:semiHidden="0" w:uiPriority="64" w:unhideWhenUsed="0"/>
-    <w:lsdException w:name="Medium List 1 Accent 4" w:semiHidden="0" w:uiPriority="65" w:unhideWhenUsed="0"/>
-    <w:lsdException w:name="Medium List 2 Accent 4" w:semiHidden="0" w:uiPriority="66" w:unhideWhenUsed="0"/>
-    <w:lsdException w:name="Medium Grid 1 Accent 4" w:semiHidden="0" w:uiPriority="67" w:unhideWhenUsed="0"/>
-    <w:lsdException w:name="Medium Grid 2 Accent 4" w:semiHidden="0" w:uiPriority="68" w:unhideWhenUsed="0"/>
-    <w:lsdException w:name="Medium Grid 3 Accent 4" w:semiHidden="0" w:uiPriority="69" w:unhideWhenUsed="0"/>
-    <w:lsdException w:name="Dark List Accent 4" w:semiHidden="0" w:uiPriority="70" w:unhideWhenUsed="0"/>
-    <w:lsdException w:name="Colorful Shading Accent 4" w:semiHidden="0" w:uiPriority="71" w:unhideWhenUsed="0"/>
-    <w:lsdException w:name="Colorful List Accent 4" w:semiHidden="0" w:uiPriority="72" w:unhideWhenUsed="0"/>
-    <w:lsdException w:name="Colorful Grid Accent 4" w:semiHidden="0" w:uiPriority="73" w:unhideWhenUsed="0"/>
-    <w:lsdException w:name="Light Shading Accent 5" w:semiHidden="0" w:uiPriority="60" w:unhideWhenUsed="0"/>
-    <w:lsdException w:name="Light List Accent 5" w:semiHidden="0" w:uiPriority="61" w:unhideWhenUsed="0"/>
-    <w:lsdException w:name="Light Grid Accent 5" w:semiHidden="0" w:uiPriority="62" w:unhideWhenUsed="0"/>
-    <w:lsdException w:name="Medium Shading 1 Accent 5" w:semiHidden="0" w:uiPriority="63" w:unhideWhenUsed="0"/>
-    <w:lsdException w:name="Medium Shading 2 Accent 5" w:semiHidden="0" w:uiPriority="64" w:unhideWhenUsed="0"/>
-    <w:lsdException w:name="Medium List 1 Accent 5" w:semiHidden="0" w:uiPriority="65" w:unhideWhenUsed="0"/>
-    <w:lsdException w:name="Medium List 2 Accent 5" w:semiHidden="0" w:uiPriority="66" w:unhideWhenUsed="0"/>
-    <w:lsdException w:name="Medium Grid 1 Accent 5" w:semiHidden="0" w:uiPriority="67" w:unhideWhenUsed="0"/>
-    <w:lsdException w:name="Medium Grid 2 Accent 5" w:semiHidden="0" w:uiPriority="68" w:unhideWhenUsed="0"/>
-    <w:lsdException w:name="Medium Grid 3 Accent 5" w:semiHidden="0" w:uiPriority="69" w:unhideWhenUsed="0"/>
-    <w:lsdException w:name="Dark List Accent 5" w:semiHidden="0" w:uiPriority="70" w:unhideWhenUsed="0"/>
-    <w:lsdException w:name="Colorful Shading Accent 5" w:semiHidden="0" w:uiPriority="71" w:unhideWhenUsed="0"/>
-    <w:lsdException w:name="Colorful List Accent 5" w:semiHidden="0" w:uiPriority="72" w:unhideWhenUsed="0"/>
-    <w:lsdException w:name="Colorful Grid Accent 5" w:semiHidden="0" w:uiPriority="73" w:unhideWhenUsed="0"/>
-    <w:lsdException w:name="Light Shading Accent 6" w:semiHidden="0" w:uiPriority="60" w:unhideWhenUsed="0"/>
-    <w:lsdException w:name="Light List Accent 6" w:semiHidden="0" w:uiPriority="61" w:unhideWhenUsed="0"/>
-    <w:lsdException w:name="Light Grid Accent 6" w:semiHidden="0" w:uiPriority="62" w:unhideWhenUsed="0"/>
-    <w:lsdException w:name="Medium Shading 1 Accent 6" w:semiHidden="0" w:uiPriority="63" w:unhideWhenUsed="0"/>
-    <w:lsdException w:name="Medium Shading 2 Accent 6" w:semiHidden="0" w:uiPriority="64" w:unhideWhenUsed="0"/>
-    <w:lsdException w:name="Medium List 1 Accent 6" w:semiHidden="0" w:uiPriority="65" w:unhideWhenUsed="0"/>
-    <w:lsdException w:name="Medium List 2 Accent 6" w:semiHidden="0" w:uiPriority="66" w:unhideWhenUsed="0"/>
-    <w:lsdException w:name="Medium Grid 1 Accent 6" w:semiHidden="0" w:uiPriority="67" w:unhideWhenUsed="0"/>
-    <w:lsdException w:name="Medium Grid 2 Accent 6" w:semiHidden="0" w:uiPriority="68" w:unhideWhenUsed="0"/>
-    <w:lsdException w:name="Medium Grid 3 Accent 6" w:semiHidden="0" w:uiPriority="69" w:unhideWhenUsed="0"/>
-    <w:lsdException w:name="Dark List Accent 6" w:semiHidden="0" w:uiPriority="70" w:unhideWhenUsed="0"/>
-    <w:lsdException w:name="Colorful Shading Accent 6" w:semiHidden="0" w:uiPriority="71" w:unhideWhenUsed="0"/>
-    <w:lsdException w:name="Colorful List Accent 6" w:semiHidden="0" w:uiPriority="72" w:unhideWhenUsed="0"/>
-    <w:lsdException w:name="Colorful Grid Accent 6" w:semiHidden="0" w:uiPriority="73" w:unhideWhenUsed="0"/>
-    <w:lsdException w:name="Subtle Emphasis" w:semiHidden="0" w:uiPriority="19" w:unhideWhenUsed="0" w:qFormat="1"/>
-    <w:lsdException w:name="Intense Emphasis" w:semiHidden="0" w:uiPriority="21" w:unhideWhenUsed="0" w:qFormat="1"/>
-    <w:lsdException w:name="Subtle Reference" w:semiHidden="0" w:uiPriority="31" w:unhideWhenUsed="0" w:qFormat="1"/>
-    <w:lsdException w:name="Intense Reference" w:semiHidden="0" w:uiPriority="32" w:unhideWhenUsed="0" w:qFormat="1"/>
-    <w:lsdException w:name="Book Title" w:semiHidden="0" w:uiPriority="33" w:unhideWhenUsed="0" w:qFormat="1"/>
-    <w:lsdException w:name="Bibliography" w:uiPriority="37"/>
-    <w:lsdException w:name="TOC Heading" w:uiPriority="39" w:qFormat="1"/>
-  </w:latentStyles>
-  <w:style w:type="paragraph" w:default="1" w:styleId="Standard">
-    <w:name w:val="Normal"/>
-    <w:qFormat/>
-  </w:style>
-  <w:style w:type="character" w:default="1" w:styleId="Absatz-Standardschriftart">
-    <w:name w:val="Default Paragraph Font"/>
-    <w:uiPriority w:val="1"/>
-    <w:semiHidden/>
-    <w:unhideWhenUsed/>
-  </w:style>
-  <w:style w:type="table" w:default="1" w:styleId="NormaleTabelle">
-    <w:name w:val="Normal Table"/>
-    <w:uiPriority w:val="99"/>
-    <w:semiHidden/>
-    <w:unhideWhenUsed/>
-    <w:qFormat/>
-    <w:tblPr>
-      <w:tblInd w:w="0" w:type="dxa"/>
-      <w:tblCellMar>
-        <w:top w:w="0" w:type="dxa"/>
-        <w:left w:w="108" w:type="dxa"/>
-        <w:bottom w:w="0" w:type="dxa"/>
-        <w:right w:w="108" w:type="dxa"/>
-      </w:tblCellMar>
-    </w:tblPr>
-  </w:style>
-  <w:style w:type="numbering" w:default="1" w:styleId="KeineListe">
-    <w:name w:val="No List"/>
-    <w:uiPriority w:val="99"/>
-    <w:semiHidden/>
-    <w:unhideWhenUsed/>
-  </w:style>
-  <w:style w:type="paragraph" w:customStyle="1" w:styleId="E011230E2833457CA8BE4E7FB0AECE63">
-    <w:name w:val="E011230E2833457CA8BE4E7FB0AECE63"/>
-    <w:rsid w:val="00DF0138"/>
-  </w:style>
-  <w:style w:type="paragraph" w:customStyle="1" w:styleId="57A195DBE9AA4BD5B19B186D6395BA6E">
-    <w:name w:val="57A195DBE9AA4BD5B19B186D6395BA6E"/>
-    <w:rsid w:val="00DF0138"/>
-  </w:style>
-  <w:style w:type="paragraph" w:customStyle="1" w:styleId="1D04FD6663AB418CA5F999E3A778678C">
-    <w:name w:val="1D04FD6663AB418CA5F999E3A778678C"/>
-    <w:rsid w:val="00DF0138"/>
-  </w:style>
-</w:styles>
-</file>
-
-<file path=word/glossary/webSettings.xml><?xml version="1.0" encoding="utf-8"?>
-<w:webSettings xmlns:r="http://schemas.openxmlformats.org/officeDocument/2006/relationships" xmlns:w="http://schemas.openxmlformats.org/wordprocessingml/2006/main">
-  <w:optimizeForBrowser/>
-</w:webSettings>
 </file>
 
 <file path=word/theme/theme1.xml><?xml version="1.0" encoding="utf-8"?>

</xml_diff>